<commit_message>
update to week 6 report
</commit_message>
<xml_diff>
--- a/Group Project/man/Weekly Progress Reports/Weekly_report_week_6.docx
+++ b/Group Project/man/Weekly Progress Reports/Weekly_report_week_6.docx
@@ -1039,8 +1039,6 @@
             <w:fldChar w:fldCharType="end"/>
           </w:r>
         </w:p>
-        <w:bookmarkStart w:id="0" w:name="_GoBack" w:displacedByCustomXml="next"/>
-        <w:bookmarkEnd w:id="0" w:displacedByCustomXml="next"/>
       </w:sdtContent>
     </w:sdt>
     <w:p>
@@ -1060,60 +1058,60 @@
       <w:pPr>
         <w:pStyle w:val="Heading1"/>
       </w:pPr>
-      <w:bookmarkStart w:id="1" w:name="_Toc435052302"/>
+      <w:bookmarkStart w:id="0" w:name="_Toc435052302"/>
       <w:r>
         <w:lastRenderedPageBreak/>
         <w:t>1 Introduction</w:t>
       </w:r>
+      <w:bookmarkEnd w:id="0"/>
+    </w:p>
+    <w:p>
+      <w:pPr>
+        <w:pStyle w:val="Heading2"/>
+      </w:pPr>
+      <w:bookmarkStart w:id="1" w:name="_Toc435052303"/>
+      <w:r>
+        <w:t>1.1 Purpose of this document</w:t>
+      </w:r>
       <w:bookmarkEnd w:id="1"/>
     </w:p>
     <w:p>
+      <w:r>
+        <w:t>The purpose of this document is to report the progress of the project.</w:t>
+      </w:r>
+    </w:p>
+    <w:p>
       <w:pPr>
         <w:pStyle w:val="Heading2"/>
       </w:pPr>
-      <w:bookmarkStart w:id="2" w:name="_Toc435052303"/>
-      <w:r>
-        <w:t>1.1 Purpose of this document</w:t>
+      <w:bookmarkStart w:id="2" w:name="_Toc435052304"/>
+      <w:r>
+        <w:t>1.2 Scope</w:t>
       </w:r>
       <w:bookmarkEnd w:id="2"/>
     </w:p>
     <w:p>
       <w:r>
-        <w:t>The purpose of this document is to report the progress of the project.</w:t>
+        <w:t xml:space="preserve">This document will cover the progress of the team, through the means of presenting their weekly outputs in hours. The document will cover how many hours the team has spent on individual tasks, the project and the totals for the project overall. This document should be read by the Project Leader &amp; Deputy along with the project manager and QA team. This document will be produced each week to provide a weekly progress analysis in accordance with </w:t>
+      </w:r>
+      <w:proofErr w:type="gramStart"/>
+      <w:r>
+        <w:t>SE.QA.02[</w:t>
+      </w:r>
+      <w:proofErr w:type="gramEnd"/>
+      <w:r>
+        <w:t>1].</w:t>
       </w:r>
     </w:p>
     <w:p>
       <w:pPr>
         <w:pStyle w:val="Heading2"/>
       </w:pPr>
-      <w:bookmarkStart w:id="3" w:name="_Toc435052304"/>
-      <w:r>
-        <w:t>1.2 Scope</w:t>
+      <w:bookmarkStart w:id="3" w:name="_Toc435052305"/>
+      <w:r>
+        <w:t>1.3 Objectives</w:t>
       </w:r>
       <w:bookmarkEnd w:id="3"/>
-    </w:p>
-    <w:p>
-      <w:r>
-        <w:t xml:space="preserve">This document will cover the progress of the team, through the means of presenting their weekly outputs in hours. The document will cover how many hours the team has spent on individual tasks, the project and the totals for the project overall. This document should be read by the Project Leader &amp; Deputy along with the project manager and QA team. This document will be produced each week to provide a weekly progress analysis in accordance with </w:t>
-      </w:r>
-      <w:proofErr w:type="gramStart"/>
-      <w:r>
-        <w:t>SE.QA.02[</w:t>
-      </w:r>
-      <w:proofErr w:type="gramEnd"/>
-      <w:r>
-        <w:t>1].</w:t>
-      </w:r>
-    </w:p>
-    <w:p>
-      <w:pPr>
-        <w:pStyle w:val="Heading2"/>
-      </w:pPr>
-      <w:bookmarkStart w:id="4" w:name="_Toc435052305"/>
-      <w:r>
-        <w:t>1.3 Objectives</w:t>
-      </w:r>
-      <w:bookmarkEnd w:id="4"/>
     </w:p>
     <w:p>
       <w:r>
@@ -1148,103 +1146,103 @@
       <w:pPr>
         <w:pStyle w:val="Heading1"/>
       </w:pPr>
-      <w:bookmarkStart w:id="5" w:name="_Toc435052306"/>
+      <w:bookmarkStart w:id="4" w:name="_Toc435052306"/>
       <w:r>
         <w:t>2 Totals Overall</w:t>
       </w:r>
+      <w:bookmarkEnd w:id="4"/>
+    </w:p>
+    <w:p>
+      <w:r>
+        <w:t>Amount of hours budgeted:</w:t>
+      </w:r>
+    </w:p>
+    <w:p>
+      <w:pPr>
+        <w:rPr>
+          <w:i/>
+        </w:rPr>
+      </w:pPr>
+      <w:r>
+        <w:rPr>
+          <w:i/>
+        </w:rPr>
+        <w:t>640 Hours (divided over 8 people – 80 hours)</w:t>
+      </w:r>
+      <w:r>
+        <w:rPr>
+          <w:i/>
+        </w:rPr>
+        <w:t xml:space="preserve"> (40 hours per semester)</w:t>
+      </w:r>
+    </w:p>
+    <w:p>
+      <w:r>
+        <w:t>Amount of hours expended:</w:t>
+      </w:r>
+    </w:p>
+    <w:p>
+      <w:pPr>
+        <w:rPr>
+          <w:i/>
+        </w:rPr>
+      </w:pPr>
+      <w:r>
+        <w:rPr>
+          <w:i/>
+        </w:rPr>
+        <w:t>104</w:t>
+      </w:r>
+      <w:r>
+        <w:rPr>
+          <w:i/>
+        </w:rPr>
+        <w:t xml:space="preserve"> Hours</w:t>
+      </w:r>
+    </w:p>
+    <w:p>
+      <w:r>
+        <w:t>Amount of hours until project is completed:</w:t>
+      </w:r>
+    </w:p>
+    <w:p>
+      <w:pPr>
+        <w:rPr>
+          <w:i/>
+        </w:rPr>
+      </w:pPr>
+      <w:r>
+        <w:rPr>
+          <w:i/>
+        </w:rPr>
+        <w:t>536</w:t>
+      </w:r>
+      <w:r>
+        <w:rPr>
+          <w:i/>
+        </w:rPr>
+        <w:t xml:space="preserve"> Hours</w:t>
+      </w:r>
+    </w:p>
+    <w:p>
+      <w:pPr>
+        <w:pStyle w:val="Heading1"/>
+      </w:pPr>
+      <w:bookmarkStart w:id="5" w:name="_Toc435052307"/>
+      <w:r>
+        <w:t>3 Totals Breakdown</w:t>
+      </w:r>
       <w:bookmarkEnd w:id="5"/>
     </w:p>
     <w:p>
-      <w:r>
-        <w:t>Amount of hours budgeted:</w:t>
-      </w:r>
-    </w:p>
-    <w:p>
-      <w:pPr>
-        <w:rPr>
-          <w:i/>
-        </w:rPr>
-      </w:pPr>
-      <w:r>
-        <w:rPr>
-          <w:i/>
-        </w:rPr>
-        <w:t>640 Hours (divided over 8 people – 80 hours)</w:t>
-      </w:r>
-      <w:r>
-        <w:rPr>
-          <w:i/>
-        </w:rPr>
-        <w:t xml:space="preserve"> (40 hours per semester)</w:t>
-      </w:r>
-    </w:p>
-    <w:p>
-      <w:r>
-        <w:t>Amount of hours expended:</w:t>
-      </w:r>
-    </w:p>
-    <w:p>
-      <w:pPr>
-        <w:rPr>
-          <w:i/>
-        </w:rPr>
-      </w:pPr>
-      <w:r>
-        <w:rPr>
-          <w:i/>
-        </w:rPr>
-        <w:t>101</w:t>
-      </w:r>
-      <w:r>
-        <w:rPr>
-          <w:i/>
-        </w:rPr>
-        <w:t xml:space="preserve"> Hours</w:t>
-      </w:r>
-    </w:p>
-    <w:p>
-      <w:r>
-        <w:t>Amount of hours until project is completed:</w:t>
-      </w:r>
-    </w:p>
-    <w:p>
-      <w:pPr>
-        <w:rPr>
-          <w:i/>
-        </w:rPr>
-      </w:pPr>
-      <w:r>
-        <w:rPr>
-          <w:i/>
-        </w:rPr>
-        <w:t>539</w:t>
-      </w:r>
-      <w:r>
-        <w:rPr>
-          <w:i/>
-        </w:rPr>
-        <w:t xml:space="preserve"> Hours</w:t>
-      </w:r>
-    </w:p>
-    <w:p>
-      <w:pPr>
-        <w:pStyle w:val="Heading1"/>
-      </w:pPr>
-      <w:bookmarkStart w:id="6" w:name="_Toc435052307"/>
-      <w:r>
-        <w:t>3 Totals Breakdown</w:t>
+      <w:pPr>
+        <w:pStyle w:val="Heading2"/>
+      </w:pPr>
+      <w:bookmarkStart w:id="6" w:name="_Toc435052308"/>
+      <w:r>
+        <w:t>3.1 Group Members</w:t>
       </w:r>
       <w:bookmarkEnd w:id="6"/>
-    </w:p>
-    <w:p>
-      <w:pPr>
-        <w:pStyle w:val="Heading2"/>
-      </w:pPr>
-      <w:bookmarkStart w:id="7" w:name="_Toc435052308"/>
-      <w:r>
-        <w:t>3.1 Group Members</w:t>
-      </w:r>
-      <w:bookmarkEnd w:id="7"/>
     </w:p>
     <w:p>
       <w:pPr>
@@ -1525,7 +1523,7 @@
           <w:lang w:eastAsia="en-GB"/>
         </w:rPr>
       </w:pPr>
-      <w:bookmarkStart w:id="8" w:name="_Toc435052309"/>
+      <w:bookmarkStart w:id="7" w:name="_Toc435052309"/>
       <w:r>
         <w:rPr>
           <w:rFonts w:eastAsia="Times New Roman"/>
@@ -1533,7 +1531,7 @@
         </w:rPr>
         <w:t>3.2 Task Breakdown</w:t>
       </w:r>
-      <w:bookmarkEnd w:id="8"/>
+      <w:bookmarkEnd w:id="7"/>
     </w:p>
     <w:tbl>
       <w:tblPr>
@@ -1913,13 +1911,7 @@
               <w:rPr>
                 <w:rFonts w:ascii="Calibri" w:eastAsia="Calibri" w:hAnsi="Calibri" w:cs="Calibri"/>
               </w:rPr>
-              <w:t>0</w:t>
-            </w:r>
-            <w:r>
-              <w:rPr>
-                <w:rFonts w:ascii="Calibri" w:eastAsia="Calibri" w:hAnsi="Calibri" w:cs="Calibri"/>
-              </w:rPr>
-              <w:t xml:space="preserve"> - completed</w:t>
+              <w:t>0 - completed</w:t>
             </w:r>
           </w:p>
         </w:tc>
@@ -2023,13 +2015,7 @@
               <w:rPr>
                 <w:rFonts w:ascii="Calibri" w:eastAsia="Calibri" w:hAnsi="Calibri" w:cs="Calibri"/>
               </w:rPr>
-              <w:t>0</w:t>
-            </w:r>
-            <w:r>
-              <w:rPr>
-                <w:rFonts w:ascii="Calibri" w:eastAsia="Calibri" w:hAnsi="Calibri" w:cs="Calibri"/>
-              </w:rPr>
-              <w:t xml:space="preserve"> – completed</w:t>
+              <w:t>0 – completed</w:t>
             </w:r>
           </w:p>
         </w:tc>
@@ -2646,16 +2632,8 @@
             <w:shd w:val="clear" w:color="auto" w:fill="auto"/>
           </w:tcPr>
           <w:p>
-            <w:pPr>
-              <w:rPr>
-                <w:rFonts w:ascii="Calibri" w:eastAsia="Calibri" w:hAnsi="Calibri" w:cs="Calibri"/>
-              </w:rPr>
-            </w:pPr>
-            <w:r>
-              <w:rPr>
-                <w:rFonts w:ascii="Calibri" w:eastAsia="Calibri" w:hAnsi="Calibri" w:cs="Calibri"/>
-              </w:rPr>
-              <w:t>N/A</w:t>
+            <w:r>
+              <w:t>Test Spec compilation</w:t>
             </w:r>
           </w:p>
         </w:tc>
@@ -2665,11 +2643,9 @@
             <w:shd w:val="clear" w:color="auto" w:fill="auto"/>
           </w:tcPr>
           <w:p>
-            <w:pPr>
-              <w:rPr>
-                <w:rFonts w:ascii="Calibri" w:eastAsia="Calibri" w:hAnsi="Calibri" w:cs="Calibri"/>
-              </w:rPr>
-            </w:pPr>
+            <w:r>
+              <w:t>2</w:t>
+            </w:r>
           </w:p>
         </w:tc>
         <w:tc>
@@ -2678,11 +2654,9 @@
             <w:shd w:val="clear" w:color="auto" w:fill="auto"/>
           </w:tcPr>
           <w:p>
-            <w:pPr>
-              <w:rPr>
-                <w:rFonts w:ascii="Calibri" w:eastAsia="Calibri" w:hAnsi="Calibri" w:cs="Calibri"/>
-              </w:rPr>
-            </w:pPr>
+            <w:r>
+              <w:t>Finished</w:t>
+            </w:r>
           </w:p>
         </w:tc>
         <w:tc>
@@ -2691,11 +2665,83 @@
             <w:shd w:val="clear" w:color="auto" w:fill="auto"/>
           </w:tcPr>
           <w:p>
-            <w:pPr>
-              <w:rPr>
-                <w:rFonts w:ascii="Calibri" w:eastAsia="Calibri" w:hAnsi="Calibri" w:cs="Calibri"/>
-              </w:rPr>
-            </w:pPr>
+            <w:r>
+              <w:t>3</w:t>
+            </w:r>
+          </w:p>
+        </w:tc>
+      </w:tr>
+      <w:tr>
+        <w:trPr>
+          <w:trHeight w:val="647"/>
+        </w:trPr>
+        <w:tc>
+          <w:tcPr>
+            <w:tcW w:w="955" w:type="dxa"/>
+            <w:shd w:val="clear" w:color="auto" w:fill="auto"/>
+          </w:tcPr>
+          <w:p>
+            <w:pPr>
+              <w:rPr>
+                <w:rFonts w:ascii="Calibri" w:eastAsia="Times New Roman" w:hAnsi="Calibri" w:cs="Times New Roman"/>
+                <w:color w:val="000000"/>
+                <w:lang w:eastAsia="en-GB"/>
+              </w:rPr>
+            </w:pPr>
+            <w:r>
+              <w:rPr>
+                <w:rFonts w:ascii="Calibri" w:eastAsia="Times New Roman" w:hAnsi="Calibri" w:cs="Times New Roman"/>
+                <w:color w:val="000000"/>
+                <w:lang w:eastAsia="en-GB"/>
+              </w:rPr>
+              <w:t>Frk2</w:t>
+            </w:r>
+          </w:p>
+        </w:tc>
+        <w:tc>
+          <w:tcPr>
+            <w:tcW w:w="2715" w:type="dxa"/>
+            <w:shd w:val="clear" w:color="auto" w:fill="auto"/>
+          </w:tcPr>
+          <w:p>
+            <w:r>
+              <w:t>Blog entry</w:t>
+            </w:r>
+          </w:p>
+        </w:tc>
+        <w:tc>
+          <w:tcPr>
+            <w:tcW w:w="1781" w:type="dxa"/>
+            <w:shd w:val="clear" w:color="auto" w:fill="auto"/>
+          </w:tcPr>
+          <w:p>
+            <w:r>
+              <w:t>1</w:t>
+            </w:r>
+          </w:p>
+        </w:tc>
+        <w:tc>
+          <w:tcPr>
+            <w:tcW w:w="1784" w:type="dxa"/>
+            <w:shd w:val="clear" w:color="auto" w:fill="auto"/>
+          </w:tcPr>
+          <w:p>
+            <w:r>
+              <w:t>Finished</w:t>
+            </w:r>
+          </w:p>
+        </w:tc>
+        <w:tc>
+          <w:tcPr>
+            <w:tcW w:w="1781" w:type="dxa"/>
+            <w:shd w:val="clear" w:color="auto" w:fill="auto"/>
+          </w:tcPr>
+          <w:p>
+            <w:r>
+              <w:t>1</w:t>
+            </w:r>
+            <w:bookmarkStart w:id="8" w:name="_GoBack"/>
+            <w:bookmarkEnd w:id="8"/>
           </w:p>
         </w:tc>
       </w:tr>
@@ -3083,7 +3129,7 @@
               <w:rPr>
                 <w:lang w:eastAsia="en-GB"/>
               </w:rPr>
-              <w:t>9</w:t>
+              <w:t>12</w:t>
             </w:r>
           </w:p>
         </w:tc>
@@ -3101,7 +3147,7 @@
               <w:rPr>
                 <w:lang w:eastAsia="en-GB"/>
               </w:rPr>
-              <w:t>71</w:t>
+              <w:t>68</w:t>
             </w:r>
           </w:p>
         </w:tc>
@@ -3460,6 +3506,7 @@
         <w:rPr>
           <w:lang w:eastAsia="en-GB"/>
         </w:rPr>
+        <w:lastRenderedPageBreak/>
         <w:t>Tasks to be completed will be assigned so that the team has equal amount of expended number of hours.</w:t>
       </w:r>
     </w:p>
@@ -3475,7 +3522,6 @@
         <w:rPr>
           <w:lang w:eastAsia="en-GB"/>
         </w:rPr>
-        <w:lastRenderedPageBreak/>
         <w:t>4 References</w:t>
       </w:r>
       <w:bookmarkEnd w:id="10"/>

</xml_diff>

<commit_message>
update to weekly report week 6
</commit_message>
<xml_diff>
--- a/Group Project/man/Weekly Progress Reports/Weekly_report_week_6.docx
+++ b/Group Project/man/Weekly Progress Reports/Weekly_report_week_6.docx
@@ -1092,15 +1092,7 @@
     </w:p>
     <w:p>
       <w:r>
-        <w:t xml:space="preserve">This document will cover the progress of the team, through the means of presenting their weekly outputs in hours. The document will cover how many hours the team has spent on individual tasks, the project and the totals for the project overall. This document should be read by the Project Leader &amp; Deputy along with the project manager and QA team. This document will be produced each week to provide a weekly progress analysis in accordance with </w:t>
-      </w:r>
-      <w:proofErr w:type="gramStart"/>
-      <w:r>
-        <w:t>SE.QA.02[</w:t>
-      </w:r>
-      <w:proofErr w:type="gramEnd"/>
-      <w:r>
-        <w:t>1].</w:t>
+        <w:t>This document will cover the progress of the team, through the means of presenting their weekly outputs in hours. The document will cover how many hours the team has spent on individual tasks, the project and the totals for the project overall. This document should be read by the Project Leader &amp; Deputy along with the project manager and QA team. This document will be produced each week to provide a weekly progress analysis in accordance with SE.QA.02[1].</w:t>
       </w:r>
     </w:p>
     <w:p>
@@ -1191,7 +1183,7 @@
         <w:rPr>
           <w:i/>
         </w:rPr>
-        <w:t>104</w:t>
+        <w:t>108.5</w:t>
       </w:r>
       <w:r>
         <w:rPr>
@@ -1215,8 +1207,10 @@
         <w:rPr>
           <w:i/>
         </w:rPr>
-        <w:t>536</w:t>
-      </w:r>
+        <w:t>531.5</w:t>
+      </w:r>
+      <w:bookmarkStart w:id="5" w:name="_GoBack"/>
+      <w:bookmarkEnd w:id="5"/>
       <w:r>
         <w:rPr>
           <w:i/>
@@ -1228,21 +1222,21 @@
       <w:pPr>
         <w:pStyle w:val="Heading1"/>
       </w:pPr>
-      <w:bookmarkStart w:id="5" w:name="_Toc435052307"/>
+      <w:bookmarkStart w:id="6" w:name="_Toc435052307"/>
       <w:r>
         <w:t>3 Totals Breakdown</w:t>
       </w:r>
-      <w:bookmarkEnd w:id="5"/>
+      <w:bookmarkEnd w:id="6"/>
     </w:p>
     <w:p>
       <w:pPr>
         <w:pStyle w:val="Heading2"/>
       </w:pPr>
-      <w:bookmarkStart w:id="6" w:name="_Toc435052308"/>
+      <w:bookmarkStart w:id="7" w:name="_Toc435052308"/>
       <w:r>
         <w:t>3.1 Group Members</w:t>
       </w:r>
-      <w:bookmarkEnd w:id="6"/>
+      <w:bookmarkEnd w:id="7"/>
     </w:p>
     <w:p>
       <w:pPr>
@@ -1523,7 +1517,7 @@
           <w:lang w:eastAsia="en-GB"/>
         </w:rPr>
       </w:pPr>
-      <w:bookmarkStart w:id="7" w:name="_Toc435052309"/>
+      <w:bookmarkStart w:id="8" w:name="_Toc435052309"/>
       <w:r>
         <w:rPr>
           <w:rFonts w:eastAsia="Times New Roman"/>
@@ -1531,7 +1525,7 @@
         </w:rPr>
         <w:t>3.2 Task Breakdown</w:t>
       </w:r>
-      <w:bookmarkEnd w:id="7"/>
+      <w:bookmarkEnd w:id="8"/>
     </w:p>
     <w:tbl>
       <w:tblPr>
@@ -1564,7 +1558,6 @@
                 <w:lang w:eastAsia="en-GB"/>
               </w:rPr>
             </w:pPr>
-            <w:proofErr w:type="spellStart"/>
             <w:r>
               <w:rPr>
                 <w:rFonts w:ascii="Calibri" w:eastAsia="Times New Roman" w:hAnsi="Calibri" w:cs="Times New Roman"/>
@@ -1574,7 +1567,6 @@
               </w:rPr>
               <w:t>UserID</w:t>
             </w:r>
-            <w:proofErr w:type="spellEnd"/>
           </w:p>
         </w:tc>
         <w:tc>
@@ -2740,8 +2732,6 @@
             <w:r>
               <w:t>1</w:t>
             </w:r>
-            <w:bookmarkStart w:id="8" w:name="_GoBack"/>
-            <w:bookmarkEnd w:id="8"/>
           </w:p>
         </w:tc>
       </w:tr>
@@ -2768,7 +2758,7 @@
                 <w:color w:val="000000"/>
                 <w:lang w:eastAsia="en-GB"/>
               </w:rPr>
-              <w:t>Peg4</w:t>
+              <w:t>Stt24</w:t>
             </w:r>
           </w:p>
         </w:tc>
@@ -2778,8 +2768,11 @@
             <w:shd w:val="clear" w:color="auto" w:fill="auto"/>
           </w:tcPr>
           <w:p>
-            <w:r>
-              <w:t>N/A</w:t>
+            <w:pPr>
+              <w:pStyle w:val="Standard"/>
+            </w:pPr>
+            <w:r>
+              <w:t>Component Description</w:t>
             </w:r>
           </w:p>
         </w:tc>
@@ -2790,10 +2783,11 @@
           </w:tcPr>
           <w:p>
             <w:pPr>
-              <w:rPr>
-                <w:rFonts w:ascii="Calibri" w:eastAsia="Calibri" w:hAnsi="Calibri" w:cs="Calibri"/>
-              </w:rPr>
-            </w:pPr>
+              <w:pStyle w:val="Standard"/>
+            </w:pPr>
+            <w:r>
+              <w:t>2.5</w:t>
+            </w:r>
           </w:p>
         </w:tc>
         <w:tc>
@@ -2803,10 +2797,11 @@
           </w:tcPr>
           <w:p>
             <w:pPr>
-              <w:rPr>
-                <w:rFonts w:ascii="Calibri" w:eastAsia="Calibri" w:hAnsi="Calibri" w:cs="Calibri"/>
-              </w:rPr>
-            </w:pPr>
+              <w:pStyle w:val="Standard"/>
+            </w:pPr>
+            <w:r>
+              <w:t>1.5</w:t>
+            </w:r>
           </w:p>
         </w:tc>
         <w:tc>
@@ -2815,12 +2810,11 @@
             <w:shd w:val="clear" w:color="auto" w:fill="auto"/>
           </w:tcPr>
           <w:p>
-            <w:pPr>
-              <w:rPr>
-                <w:rFonts w:ascii="Calibri" w:eastAsia="Calibri" w:hAnsi="Calibri" w:cs="Calibri"/>
-              </w:rPr>
-            </w:pPr>
-          </w:p>
+            <w:r>
+              <w:t>4</w:t>
+            </w:r>
+          </w:p>
+          <w:p/>
         </w:tc>
       </w:tr>
       <w:tr>
@@ -2846,7 +2840,7 @@
                 <w:color w:val="000000"/>
                 <w:lang w:eastAsia="en-GB"/>
               </w:rPr>
-              <w:t>Gmm11</w:t>
+              <w:t>Peg4</w:t>
             </w:r>
           </w:p>
         </w:tc>
@@ -2866,21 +2860,39 @@
             <w:tcW w:w="1781" w:type="dxa"/>
             <w:shd w:val="clear" w:color="auto" w:fill="auto"/>
           </w:tcPr>
-          <w:p/>
+          <w:p>
+            <w:pPr>
+              <w:rPr>
+                <w:rFonts w:ascii="Calibri" w:eastAsia="Calibri" w:hAnsi="Calibri" w:cs="Calibri"/>
+              </w:rPr>
+            </w:pPr>
+          </w:p>
         </w:tc>
         <w:tc>
           <w:tcPr>
             <w:tcW w:w="1784" w:type="dxa"/>
             <w:shd w:val="clear" w:color="auto" w:fill="auto"/>
           </w:tcPr>
-          <w:p/>
+          <w:p>
+            <w:pPr>
+              <w:rPr>
+                <w:rFonts w:ascii="Calibri" w:eastAsia="Calibri" w:hAnsi="Calibri" w:cs="Calibri"/>
+              </w:rPr>
+            </w:pPr>
+          </w:p>
         </w:tc>
         <w:tc>
           <w:tcPr>
             <w:tcW w:w="1781" w:type="dxa"/>
             <w:shd w:val="clear" w:color="auto" w:fill="auto"/>
           </w:tcPr>
-          <w:p/>
+          <w:p>
+            <w:pPr>
+              <w:rPr>
+                <w:rFonts w:ascii="Calibri" w:eastAsia="Calibri" w:hAnsi="Calibri" w:cs="Calibri"/>
+              </w:rPr>
+            </w:pPr>
+          </w:p>
         </w:tc>
       </w:tr>
       <w:tr>
@@ -2906,7 +2918,7 @@
                 <w:color w:val="000000"/>
                 <w:lang w:eastAsia="en-GB"/>
               </w:rPr>
-              <w:t>Stt24</w:t>
+              <w:t>Gmm11</w:t>
             </w:r>
           </w:p>
         </w:tc>
@@ -2993,14 +3005,12 @@
                 <w:lang w:eastAsia="en-GB"/>
               </w:rPr>
             </w:pPr>
-            <w:proofErr w:type="spellStart"/>
             <w:r>
               <w:rPr>
                 <w:lang w:eastAsia="en-GB"/>
               </w:rPr>
               <w:t>UserID</w:t>
             </w:r>
-            <w:proofErr w:type="spellEnd"/>
           </w:p>
         </w:tc>
         <w:tc>
@@ -3465,7 +3475,7 @@
               <w:rPr>
                 <w:lang w:eastAsia="en-GB"/>
               </w:rPr>
-              <w:t>9</w:t>
+              <w:t>13.5</w:t>
             </w:r>
           </w:p>
         </w:tc>
@@ -3483,7 +3493,7 @@
               <w:rPr>
                 <w:lang w:eastAsia="en-GB"/>
               </w:rPr>
-              <w:t>71</w:t>
+              <w:t>66.5</w:t>
             </w:r>
           </w:p>
         </w:tc>
@@ -4710,6 +4720,19 @@
       <w:u w:val="single"/>
     </w:rPr>
   </w:style>
+  <w:style w:type="paragraph" w:customStyle="1" w:styleId="Standard">
+    <w:name w:val="Standard"/>
+    <w:rsid w:val="00900513"/>
+    <w:pPr>
+      <w:suppressAutoHyphens/>
+      <w:autoSpaceDN w:val="0"/>
+      <w:textAlignment w:val="baseline"/>
+    </w:pPr>
+    <w:rPr>
+      <w:rFonts w:ascii="Calibri" w:eastAsia="SimSun" w:hAnsi="Calibri" w:cs="F"/>
+      <w:kern w:val="3"/>
+    </w:rPr>
+  </w:style>
 </w:styles>
 </file>
 

</xml_diff>